<commit_message>
get os info Done!
</commit_message>
<xml_diff>
--- a/Planning/Project Planning.docx
+++ b/Planning/Project Planning.docx
@@ -5,7 +5,7 @@
     <w:p>
       <w:pPr>
         <w:rPr>
-          <w:rtl/>
+          <w:rFonts w:hint="cs"/>
           <w:lang w:val="en-CA" w:bidi="fa-IR"/>
         </w:rPr>
       </w:pPr>
@@ -57,6 +57,7 @@
     </w:p>
     <w:p>
       <w:pPr>
+        <w:jc w:val="center"/>
         <w:rPr>
           <w:rStyle w:val="Heading1Char"/>
           <w:rtl/>
@@ -557,23 +558,51 @@
           <w:rtl/>
           <w:lang w:bidi="fa-IR"/>
         </w:rPr>
-        <w:t>(مادربرد)</w:t>
-      </w:r>
-    </w:p>
-    <w:p>
-      <w:pPr>
-        <w:rPr>
-          <w:lang w:bidi="fa-IR"/>
-        </w:rPr>
-      </w:pPr>
-      <w:r>
-        <w:rPr>
-          <w:rFonts w:hint="cs"/>
-          <w:rtl/>
-          <w:lang w:bidi="fa-IR"/>
-        </w:rPr>
-        <w:t>نام کمپانی سازنده مادربرد</w:t>
-      </w:r>
+        <w:t>(</w:t>
+      </w:r>
+      <w:proofErr w:type="spellStart"/>
+      <w:r>
+        <w:rPr>
+          <w:rFonts w:hint="cs"/>
+          <w:rtl/>
+          <w:lang w:bidi="fa-IR"/>
+        </w:rPr>
+        <w:t>مادربرد</w:t>
+      </w:r>
+      <w:proofErr w:type="spellEnd"/>
+      <w:r>
+        <w:rPr>
+          <w:rFonts w:hint="cs"/>
+          <w:rtl/>
+          <w:lang w:bidi="fa-IR"/>
+        </w:rPr>
+        <w:t>)</w:t>
+      </w:r>
+    </w:p>
+    <w:p>
+      <w:pPr>
+        <w:rPr>
+          <w:lang w:bidi="fa-IR"/>
+        </w:rPr>
+      </w:pPr>
+      <w:r>
+        <w:rPr>
+          <w:rFonts w:hint="cs"/>
+          <w:rtl/>
+          <w:lang w:bidi="fa-IR"/>
+        </w:rPr>
+        <w:t xml:space="preserve">نام کمپانی سازنده </w:t>
+      </w:r>
+      <w:proofErr w:type="spellStart"/>
+      <w:r>
+        <w:rPr>
+          <w:rFonts w:hint="cs"/>
+          <w:rtl/>
+          <w:lang w:bidi="fa-IR"/>
+        </w:rPr>
+        <w:t>مادربرد</w:t>
+      </w:r>
+      <w:proofErr w:type="spellEnd"/>
     </w:p>
     <w:p>
       <w:pPr>
@@ -601,7 +630,25 @@
           <w:rtl/>
           <w:lang w:bidi="fa-IR"/>
         </w:rPr>
-        <w:t xml:space="preserve"> (بایوس)</w:t>
+        <w:t xml:space="preserve"> (</w:t>
+      </w:r>
+      <w:proofErr w:type="spellStart"/>
+      <w:r>
+        <w:rPr>
+          <w:rFonts w:hint="cs"/>
+          <w:rtl/>
+          <w:lang w:bidi="fa-IR"/>
+        </w:rPr>
+        <w:t>بایوس</w:t>
+      </w:r>
+      <w:proofErr w:type="spellEnd"/>
+      <w:r>
+        <w:rPr>
+          <w:rFonts w:hint="cs"/>
+          <w:rtl/>
+          <w:lang w:bidi="fa-IR"/>
+        </w:rPr>
+        <w:t>)</w:t>
       </w:r>
     </w:p>
     <w:p>
@@ -769,7 +816,6 @@
     <w:p>
       <w:pPr>
         <w:rPr>
-          <w:rFonts w:hint="cs"/>
           <w:rtl/>
           <w:lang w:bidi="fa-IR"/>
         </w:rPr>
@@ -1033,13 +1079,23 @@
           <w:lang w:bidi="fa-IR"/>
         </w:rPr>
       </w:pPr>
-      <w:r>
-        <w:rPr>
-          <w:rFonts w:hint="cs"/>
-          <w:rtl/>
-          <w:lang w:bidi="fa-IR"/>
-        </w:rPr>
-        <w:t>مرورگرهای مورد استفاده کاربر</w:t>
+      <w:proofErr w:type="spellStart"/>
+      <w:r>
+        <w:rPr>
+          <w:rFonts w:hint="cs"/>
+          <w:rtl/>
+          <w:lang w:bidi="fa-IR"/>
+        </w:rPr>
+        <w:t>مرورگرهای</w:t>
+      </w:r>
+      <w:proofErr w:type="spellEnd"/>
+      <w:r>
+        <w:rPr>
+          <w:rFonts w:hint="cs"/>
+          <w:rtl/>
+          <w:lang w:bidi="fa-IR"/>
+        </w:rPr>
+        <w:t xml:space="preserve"> مورد استفاده کاربر</w:t>
       </w:r>
     </w:p>
     <w:p>
@@ -1101,7 +1157,25 @@
           <w:rtl/>
           <w:lang w:bidi="fa-IR"/>
         </w:rPr>
-        <w:t>اطلاعات مروبط به امنیت سیستم</w:t>
+        <w:t xml:space="preserve">اطلاعات </w:t>
+      </w:r>
+      <w:proofErr w:type="spellStart"/>
+      <w:r>
+        <w:rPr>
+          <w:rFonts w:hint="cs"/>
+          <w:rtl/>
+          <w:lang w:bidi="fa-IR"/>
+        </w:rPr>
+        <w:t>مروبط</w:t>
+      </w:r>
+      <w:proofErr w:type="spellEnd"/>
+      <w:r>
+        <w:rPr>
+          <w:rFonts w:hint="cs"/>
+          <w:rtl/>
+          <w:lang w:bidi="fa-IR"/>
+        </w:rPr>
+        <w:t xml:space="preserve"> به امنیت سیستم</w:t>
       </w:r>
       <w:r>
         <w:rPr>
@@ -1161,41 +1235,88 @@
           <w:rtl/>
           <w:lang w:bidi="fa-IR"/>
         </w:rPr>
-        <w:t>وضعیت فایروال</w:t>
-      </w:r>
-    </w:p>
-    <w:p>
-      <w:pPr>
-        <w:rPr>
-          <w:lang w:bidi="fa-IR"/>
-        </w:rPr>
-      </w:pPr>
-      <w:r>
-        <w:rPr>
-          <w:rFonts w:hint="cs"/>
-          <w:rtl/>
-          <w:lang w:bidi="fa-IR"/>
-        </w:rPr>
-        <w:t>بررسی وجود گذرواژه برای حساب کاربری</w:t>
-      </w:r>
-    </w:p>
-    <w:p>
-      <w:pPr>
-        <w:rPr>
-          <w:lang w:bidi="fa-IR"/>
-        </w:rPr>
-      </w:pPr>
-      <w:r>
-        <w:rPr>
-          <w:rFonts w:hint="cs"/>
-          <w:rtl/>
-          <w:lang w:bidi="fa-IR"/>
-        </w:rPr>
-        <w:t>نوع حساب کاربری (استاندارد/ادمین)</w:t>
-      </w:r>
-    </w:p>
-    <w:p>
-      <w:pPr>
+        <w:t xml:space="preserve">وضعیت </w:t>
+      </w:r>
+      <w:proofErr w:type="spellStart"/>
+      <w:r>
+        <w:rPr>
+          <w:rFonts w:hint="cs"/>
+          <w:rtl/>
+          <w:lang w:bidi="fa-IR"/>
+        </w:rPr>
+        <w:t>فایروال</w:t>
+      </w:r>
+      <w:proofErr w:type="spellEnd"/>
+    </w:p>
+    <w:p>
+      <w:pPr>
+        <w:rPr>
+          <w:lang w:bidi="fa-IR"/>
+        </w:rPr>
+      </w:pPr>
+      <w:r>
+        <w:rPr>
+          <w:rFonts w:hint="cs"/>
+          <w:rtl/>
+          <w:lang w:bidi="fa-IR"/>
+        </w:rPr>
+        <w:t xml:space="preserve">بررسی وجود </w:t>
+      </w:r>
+      <w:proofErr w:type="spellStart"/>
+      <w:r>
+        <w:rPr>
+          <w:rFonts w:hint="cs"/>
+          <w:rtl/>
+          <w:lang w:bidi="fa-IR"/>
+        </w:rPr>
+        <w:t>گذرواژه</w:t>
+      </w:r>
+      <w:proofErr w:type="spellEnd"/>
+      <w:r>
+        <w:rPr>
+          <w:rFonts w:hint="cs"/>
+          <w:rtl/>
+          <w:lang w:bidi="fa-IR"/>
+        </w:rPr>
+        <w:t xml:space="preserve"> برای حساب کاربری</w:t>
+      </w:r>
+    </w:p>
+    <w:p>
+      <w:pPr>
+        <w:rPr>
+          <w:lang w:bidi="fa-IR"/>
+        </w:rPr>
+      </w:pPr>
+      <w:r>
+        <w:rPr>
+          <w:rFonts w:hint="cs"/>
+          <w:rtl/>
+          <w:lang w:bidi="fa-IR"/>
+        </w:rPr>
+        <w:t>نوع حساب کاربری (استاندارد/</w:t>
+      </w:r>
+      <w:proofErr w:type="spellStart"/>
+      <w:r>
+        <w:rPr>
+          <w:rFonts w:hint="cs"/>
+          <w:rtl/>
+          <w:lang w:bidi="fa-IR"/>
+        </w:rPr>
+        <w:t>ادمین</w:t>
+      </w:r>
+      <w:proofErr w:type="spellEnd"/>
+      <w:r>
+        <w:rPr>
+          <w:rFonts w:hint="cs"/>
+          <w:rtl/>
+          <w:lang w:bidi="fa-IR"/>
+        </w:rPr>
+        <w:t>)</w:t>
+      </w:r>
+    </w:p>
+    <w:p>
+      <w:pPr>
+        <w:pStyle w:val="Heading2"/>
         <w:rPr>
           <w:lang w:bidi="fa-IR"/>
         </w:rPr>
@@ -1211,6 +1332,8 @@
       </w:r>
       <w:r>
         <w:rPr>
+          <w:b w:val="0"/>
+          <w:bCs/>
           <w:lang w:bidi="fa-IR"/>
         </w:rPr>
         <w:t>UAC</w:t>
@@ -1312,29 +1435,129 @@
           <w:lang w:bidi="fa-IR"/>
         </w:rPr>
       </w:pPr>
-      <w:r>
-        <w:rPr>
-          <w:rFonts w:hint="cs"/>
-          <w:rtl/>
-          <w:lang w:bidi="fa-IR"/>
-        </w:rPr>
-        <w:t>نحوه‌ی کار برنامه:</w:t>
-      </w:r>
-    </w:p>
-    <w:p>
-      <w:pPr>
-        <w:rPr>
-          <w:rtl/>
-          <w:lang w:bidi="fa-IR"/>
-        </w:rPr>
-      </w:pPr>
-      <w:r>
-        <w:rPr>
-          <w:rFonts w:hint="cs"/>
-          <w:rtl/>
-          <w:lang w:bidi="fa-IR"/>
-        </w:rPr>
-        <w:t xml:space="preserve">یک نسخه از فایل برنامه بر روی سیستم مورد حمله بارگذاری می‌شود که در صورت اجرا عملیات جمع‌آوری داده‌ها و ارسال آن‌ها </w:t>
+      <w:proofErr w:type="spellStart"/>
+      <w:r>
+        <w:rPr>
+          <w:rFonts w:hint="cs"/>
+          <w:rtl/>
+          <w:lang w:bidi="fa-IR"/>
+        </w:rPr>
+        <w:t>نحوه‌ی</w:t>
+      </w:r>
+      <w:proofErr w:type="spellEnd"/>
+      <w:r>
+        <w:rPr>
+          <w:rFonts w:hint="cs"/>
+          <w:rtl/>
+          <w:lang w:bidi="fa-IR"/>
+        </w:rPr>
+        <w:t xml:space="preserve"> کار برنامه:</w:t>
+      </w:r>
+    </w:p>
+    <w:p>
+      <w:pPr>
+        <w:rPr>
+          <w:rtl/>
+          <w:lang w:bidi="fa-IR"/>
+        </w:rPr>
+      </w:pPr>
+      <w:r>
+        <w:rPr>
+          <w:rFonts w:hint="cs"/>
+          <w:rtl/>
+          <w:lang w:bidi="fa-IR"/>
+        </w:rPr>
+        <w:t xml:space="preserve">یک نسخه از فایل برنامه بر روی سیستم مورد حمله </w:t>
+      </w:r>
+      <w:proofErr w:type="spellStart"/>
+      <w:r>
+        <w:rPr>
+          <w:rFonts w:hint="cs"/>
+          <w:rtl/>
+          <w:lang w:bidi="fa-IR"/>
+        </w:rPr>
+        <w:t>بارگذاری</w:t>
+      </w:r>
+      <w:proofErr w:type="spellEnd"/>
+      <w:r>
+        <w:rPr>
+          <w:rFonts w:hint="cs"/>
+          <w:rtl/>
+          <w:lang w:bidi="fa-IR"/>
+        </w:rPr>
+        <w:t xml:space="preserve"> </w:t>
+      </w:r>
+      <w:proofErr w:type="spellStart"/>
+      <w:r>
+        <w:rPr>
+          <w:rFonts w:hint="cs"/>
+          <w:rtl/>
+          <w:lang w:bidi="fa-IR"/>
+        </w:rPr>
+        <w:t>می‌شود</w:t>
+      </w:r>
+      <w:proofErr w:type="spellEnd"/>
+      <w:r>
+        <w:rPr>
+          <w:rFonts w:hint="cs"/>
+          <w:rtl/>
+          <w:lang w:bidi="fa-IR"/>
+        </w:rPr>
+        <w:t xml:space="preserve"> که در صورت اجرا عملیات </w:t>
+      </w:r>
+      <w:proofErr w:type="spellStart"/>
+      <w:r>
+        <w:rPr>
+          <w:rFonts w:hint="cs"/>
+          <w:rtl/>
+          <w:lang w:bidi="fa-IR"/>
+        </w:rPr>
+        <w:t>جمع‌آوری</w:t>
+      </w:r>
+      <w:proofErr w:type="spellEnd"/>
+      <w:r>
+        <w:rPr>
+          <w:rFonts w:hint="cs"/>
+          <w:rtl/>
+          <w:lang w:bidi="fa-IR"/>
+        </w:rPr>
+        <w:t xml:space="preserve"> </w:t>
+      </w:r>
+      <w:proofErr w:type="spellStart"/>
+      <w:r>
+        <w:rPr>
+          <w:rFonts w:hint="cs"/>
+          <w:rtl/>
+          <w:lang w:bidi="fa-IR"/>
+        </w:rPr>
+        <w:t>داده‌ها</w:t>
+      </w:r>
+      <w:proofErr w:type="spellEnd"/>
+      <w:r>
+        <w:rPr>
+          <w:rFonts w:hint="cs"/>
+          <w:rtl/>
+          <w:lang w:bidi="fa-IR"/>
+        </w:rPr>
+        <w:t xml:space="preserve"> و ارسال </w:t>
+      </w:r>
+      <w:proofErr w:type="spellStart"/>
+      <w:r>
+        <w:rPr>
+          <w:rFonts w:hint="cs"/>
+          <w:rtl/>
+          <w:lang w:bidi="fa-IR"/>
+        </w:rPr>
+        <w:t>آن‌ها</w:t>
+      </w:r>
+      <w:proofErr w:type="spellEnd"/>
+      <w:r>
+        <w:rPr>
+          <w:rFonts w:hint="cs"/>
+          <w:rtl/>
+          <w:lang w:bidi="fa-IR"/>
+        </w:rPr>
+        <w:t xml:space="preserve"> </w:t>
       </w:r>
       <w:r>
         <w:rPr>
@@ -1366,7 +1589,43 @@
           <w:rtl/>
           <w:lang w:bidi="fa-IR"/>
         </w:rPr>
-        <w:t>همچنین یک نسخه از برنامه بر روی سیستم حمله کننده وجود دارد که عملیات دریافت فایل داده‌ها از سیستم‌های مورد حمله</w:t>
+        <w:t xml:space="preserve">همچنین یک نسخه از برنامه بر روی سیستم حمله کننده وجود دارد که عملیات دریافت فایل </w:t>
+      </w:r>
+      <w:proofErr w:type="spellStart"/>
+      <w:r>
+        <w:rPr>
+          <w:rFonts w:hint="cs"/>
+          <w:rtl/>
+          <w:lang w:bidi="fa-IR"/>
+        </w:rPr>
+        <w:t>داده‌ها</w:t>
+      </w:r>
+      <w:proofErr w:type="spellEnd"/>
+      <w:r>
+        <w:rPr>
+          <w:rFonts w:hint="cs"/>
+          <w:rtl/>
+          <w:lang w:bidi="fa-IR"/>
+        </w:rPr>
+        <w:t xml:space="preserve"> از </w:t>
+      </w:r>
+      <w:proofErr w:type="spellStart"/>
+      <w:r>
+        <w:rPr>
+          <w:rFonts w:hint="cs"/>
+          <w:rtl/>
+          <w:lang w:bidi="fa-IR"/>
+        </w:rPr>
+        <w:t>سیستم‌های</w:t>
+      </w:r>
+      <w:proofErr w:type="spellEnd"/>
+      <w:r>
+        <w:rPr>
+          <w:rFonts w:hint="cs"/>
+          <w:rtl/>
+          <w:lang w:bidi="fa-IR"/>
+        </w:rPr>
+        <w:t xml:space="preserve"> مورد حمله</w:t>
       </w:r>
       <w:r>
         <w:rPr>
@@ -1382,7 +1641,43 @@
           <w:rtl/>
           <w:lang w:bidi="fa-IR"/>
         </w:rPr>
-        <w:t xml:space="preserve"> و نمایش فایل‌ها به کاربر حمله کننده بر عهده‌ی آن است.</w:t>
+        <w:t xml:space="preserve"> و نمایش </w:t>
+      </w:r>
+      <w:proofErr w:type="spellStart"/>
+      <w:r>
+        <w:rPr>
+          <w:rFonts w:hint="cs"/>
+          <w:rtl/>
+          <w:lang w:bidi="fa-IR"/>
+        </w:rPr>
+        <w:t>فایل‌ها</w:t>
+      </w:r>
+      <w:proofErr w:type="spellEnd"/>
+      <w:r>
+        <w:rPr>
+          <w:rFonts w:hint="cs"/>
+          <w:rtl/>
+          <w:lang w:bidi="fa-IR"/>
+        </w:rPr>
+        <w:t xml:space="preserve"> به کاربر حمله کننده بر </w:t>
+      </w:r>
+      <w:proofErr w:type="spellStart"/>
+      <w:r>
+        <w:rPr>
+          <w:rFonts w:hint="cs"/>
+          <w:rtl/>
+          <w:lang w:bidi="fa-IR"/>
+        </w:rPr>
+        <w:t>عهده‌ی</w:t>
+      </w:r>
+      <w:proofErr w:type="spellEnd"/>
+      <w:r>
+        <w:rPr>
+          <w:rFonts w:hint="cs"/>
+          <w:rtl/>
+          <w:lang w:bidi="fa-IR"/>
+        </w:rPr>
+        <w:t xml:space="preserve"> آن است.</w:t>
       </w:r>
     </w:p>
     <w:p>
@@ -1454,7 +1749,25 @@
           <w:rtl/>
           <w:lang w:bidi="fa-IR"/>
         </w:rPr>
-        <w:t>برای تحقق هدف فوق نیازمندیهایی داریم که به شرح زیر است:</w:t>
+        <w:t xml:space="preserve">برای تحقق هدف فوق </w:t>
+      </w:r>
+      <w:proofErr w:type="spellStart"/>
+      <w:r>
+        <w:rPr>
+          <w:rFonts w:hint="cs"/>
+          <w:rtl/>
+          <w:lang w:bidi="fa-IR"/>
+        </w:rPr>
+        <w:t>نیازمندیهایی</w:t>
+      </w:r>
+      <w:proofErr w:type="spellEnd"/>
+      <w:r>
+        <w:rPr>
+          <w:rFonts w:hint="cs"/>
+          <w:rtl/>
+          <w:lang w:bidi="fa-IR"/>
+        </w:rPr>
+        <w:t xml:space="preserve"> داریم که به شرح زیر است:</w:t>
       </w:r>
     </w:p>
     <w:p>
@@ -1494,7 +1807,43 @@
           <w:rtl/>
           <w:lang w:bidi="fa-IR"/>
         </w:rPr>
-        <w:t xml:space="preserve">نیاز به وسایلی جهت انجام این اتصال (هاب، سوییچ، کابل </w:t>
+        <w:t>نیاز به وسایلی جهت انجام این اتصال (</w:t>
+      </w:r>
+      <w:proofErr w:type="spellStart"/>
+      <w:r>
+        <w:rPr>
+          <w:rFonts w:hint="cs"/>
+          <w:rtl/>
+          <w:lang w:bidi="fa-IR"/>
+        </w:rPr>
+        <w:t>هاب</w:t>
+      </w:r>
+      <w:proofErr w:type="spellEnd"/>
+      <w:r>
+        <w:rPr>
+          <w:rFonts w:hint="cs"/>
+          <w:rtl/>
+          <w:lang w:bidi="fa-IR"/>
+        </w:rPr>
+        <w:t xml:space="preserve">، </w:t>
+      </w:r>
+      <w:proofErr w:type="spellStart"/>
+      <w:r>
+        <w:rPr>
+          <w:rFonts w:hint="cs"/>
+          <w:rtl/>
+          <w:lang w:bidi="fa-IR"/>
+        </w:rPr>
+        <w:t>سوییچ</w:t>
+      </w:r>
+      <w:proofErr w:type="spellEnd"/>
+      <w:r>
+        <w:rPr>
+          <w:rFonts w:hint="cs"/>
+          <w:rtl/>
+          <w:lang w:bidi="fa-IR"/>
+        </w:rPr>
+        <w:t xml:space="preserve">، کابل </w:t>
       </w:r>
       <w:r>
         <w:rPr>
@@ -1662,7 +2011,7 @@
         <v:path o:extrusionok="f" gradientshapeok="t" o:connecttype="rect"/>
         <o:lock v:ext="edit" aspectratio="t"/>
       </v:shapetype>
-      <v:shape id="_x0000_i1640" type="#_x0000_t75" style="width:11.45pt;height:11.45pt" o:bullet="t">
+      <v:shape id="_x0000_i1100" type="#_x0000_t75" style="width:11.25pt;height:11.25pt" o:bullet="t">
         <v:imagedata r:id="rId1" o:title="mso34B1"/>
       </v:shape>
     </w:pict>
@@ -3368,6 +3717,7 @@
     <w:lsdException w:name="HTML Sample" w:semiHidden="1" w:unhideWhenUsed="1"/>
     <w:lsdException w:name="HTML Typewriter" w:semiHidden="1" w:unhideWhenUsed="1"/>
     <w:lsdException w:name="HTML Variable" w:semiHidden="1" w:unhideWhenUsed="1"/>
+    <w:lsdException w:name="Normal Table" w:semiHidden="1" w:unhideWhenUsed="1"/>
     <w:lsdException w:name="annotation subject" w:semiHidden="1" w:unhideWhenUsed="1"/>
     <w:lsdException w:name="No List" w:semiHidden="1" w:unhideWhenUsed="1"/>
     <w:lsdException w:name="Outline List 1" w:semiHidden="1" w:unhideWhenUsed="1"/>
@@ -3410,8 +3760,11 @@
     <w:lsdException w:name="Table Contemporary" w:semiHidden="1" w:unhideWhenUsed="1"/>
     <w:lsdException w:name="Table Elegant" w:semiHidden="1" w:unhideWhenUsed="1"/>
     <w:lsdException w:name="Table Professional" w:semiHidden="1" w:unhideWhenUsed="1"/>
+    <w:lsdException w:name="Table Subtle 1" w:semiHidden="1" w:unhideWhenUsed="1"/>
     <w:lsdException w:name="Table Subtle 2" w:semiHidden="1" w:unhideWhenUsed="1"/>
     <w:lsdException w:name="Table Web 1" w:semiHidden="1" w:unhideWhenUsed="1"/>
+    <w:lsdException w:name="Table Web 2" w:semiHidden="1" w:unhideWhenUsed="1"/>
+    <w:lsdException w:name="Table Web 3" w:semiHidden="1" w:unhideWhenUsed="1"/>
     <w:lsdException w:name="Balloon Text" w:semiHidden="1" w:unhideWhenUsed="1"/>
     <w:lsdException w:name="Table Grid" w:uiPriority="39"/>
     <w:lsdException w:name="Table Theme" w:semiHidden="1" w:unhideWhenUsed="1"/>
@@ -4179,12 +4532,12 @@
 </file>
 
 <file path=customXml/item1.xml><?xml version="1.0" encoding="utf-8"?>
-<?mso-contentType ?>
-<FormTemplates xmlns="http://schemas.microsoft.com/sharepoint/v3/contenttype/forms">
-  <Display>DocumentLibraryForm</Display>
-  <Edit>DocumentLibraryForm</Edit>
-  <New>DocumentLibraryForm</New>
-</FormTemplates>
+<p:properties xmlns:p="http://schemas.microsoft.com/office/2006/metadata/properties" xmlns:xsi="http://www.w3.org/2001/XMLSchema-instance" xmlns:pc="http://schemas.microsoft.com/office/infopath/2007/PartnerControls">
+  <documentManagement>
+    <_ip_UnifiedCompliancePolicyUIAction xmlns="http://schemas.microsoft.com/sharepoint/v3" xsi:nil="true"/>
+    <_ip_UnifiedCompliancePolicyProperties xmlns="http://schemas.microsoft.com/sharepoint/v3" xsi:nil="true"/>
+  </documentManagement>
+</p:properties>
 </file>
 
 <file path=customXml/item2.xml><?xml version="1.0" encoding="utf-8"?>
@@ -4396,12 +4749,12 @@
 </file>
 
 <file path=customXml/item3.xml><?xml version="1.0" encoding="utf-8"?>
-<p:properties xmlns:p="http://schemas.microsoft.com/office/2006/metadata/properties" xmlns:xsi="http://www.w3.org/2001/XMLSchema-instance" xmlns:pc="http://schemas.microsoft.com/office/infopath/2007/PartnerControls">
-  <documentManagement>
-    <_ip_UnifiedCompliancePolicyUIAction xmlns="http://schemas.microsoft.com/sharepoint/v3" xsi:nil="true"/>
-    <_ip_UnifiedCompliancePolicyProperties xmlns="http://schemas.microsoft.com/sharepoint/v3" xsi:nil="true"/>
-  </documentManagement>
-</p:properties>
+<?mso-contentType ?>
+<FormTemplates xmlns="http://schemas.microsoft.com/sharepoint/v3/contenttype/forms">
+  <Display>DocumentLibraryForm</Display>
+  <Edit>DocumentLibraryForm</Edit>
+  <New>DocumentLibraryForm</New>
+</FormTemplates>
 </file>
 
 <file path=customXml/item4.xml><?xml version="1.0" encoding="utf-8"?>
@@ -4409,9 +4762,11 @@
 </file>
 
 <file path=customXml/itemProps1.xml><?xml version="1.0" encoding="utf-8"?>
-<ds:datastoreItem xmlns:ds="http://schemas.openxmlformats.org/officeDocument/2006/customXml" ds:itemID="{3D40F5E8-4448-4982-82F4-146B74EB9EB7}">
+<ds:datastoreItem xmlns:ds="http://schemas.openxmlformats.org/officeDocument/2006/customXml" ds:itemID="{BA075BD4-F53C-4E01-9EDE-4652C8A1FE4B}">
   <ds:schemaRefs>
-    <ds:schemaRef ds:uri="http://schemas.microsoft.com/sharepoint/v3/contenttype/forms"/>
+    <ds:schemaRef ds:uri="http://schemas.microsoft.com/office/2006/metadata/properties"/>
+    <ds:schemaRef ds:uri="http://schemas.microsoft.com/office/infopath/2007/PartnerControls"/>
+    <ds:schemaRef ds:uri="http://schemas.microsoft.com/sharepoint/v3"/>
   </ds:schemaRefs>
 </ds:datastoreItem>
 </file>
@@ -4437,17 +4792,15 @@
 </file>
 
 <file path=customXml/itemProps3.xml><?xml version="1.0" encoding="utf-8"?>
-<ds:datastoreItem xmlns:ds="http://schemas.openxmlformats.org/officeDocument/2006/customXml" ds:itemID="{BA075BD4-F53C-4E01-9EDE-4652C8A1FE4B}">
+<ds:datastoreItem xmlns:ds="http://schemas.openxmlformats.org/officeDocument/2006/customXml" ds:itemID="{3D40F5E8-4448-4982-82F4-146B74EB9EB7}">
   <ds:schemaRefs>
-    <ds:schemaRef ds:uri="http://schemas.microsoft.com/office/2006/metadata/properties"/>
-    <ds:schemaRef ds:uri="http://schemas.microsoft.com/office/infopath/2007/PartnerControls"/>
-    <ds:schemaRef ds:uri="http://schemas.microsoft.com/sharepoint/v3"/>
+    <ds:schemaRef ds:uri="http://schemas.microsoft.com/sharepoint/v3/contenttype/forms"/>
   </ds:schemaRefs>
 </ds:datastoreItem>
 </file>
 
 <file path=customXml/itemProps4.xml><?xml version="1.0" encoding="utf-8"?>
-<ds:datastoreItem xmlns:ds="http://schemas.openxmlformats.org/officeDocument/2006/customXml" ds:itemID="{B327AED1-430C-4549-9D8C-79ED9FA485B3}">
+<ds:datastoreItem xmlns:ds="http://schemas.openxmlformats.org/officeDocument/2006/customXml" ds:itemID="{1322E6D3-6102-4A69-A9B5-4FB193A6DA33}">
   <ds:schemaRefs>
     <ds:schemaRef ds:uri="http://schemas.openxmlformats.org/officeDocument/2006/bibliography"/>
   </ds:schemaRefs>

</xml_diff>

<commit_message>
Phase1 get data part 1, 3 & 4 Done!
</commit_message>
<xml_diff>
--- a/Planning/Project Planning.docx
+++ b/Planning/Project Planning.docx
@@ -5,7 +5,6 @@
     <w:p>
       <w:pPr>
         <w:rPr>
-          <w:rFonts w:hint="cs"/>
           <w:lang w:val="en-CA" w:bidi="fa-IR"/>
         </w:rPr>
       </w:pPr>
@@ -1316,7 +1315,6 @@
     </w:p>
     <w:p>
       <w:pPr>
-        <w:pStyle w:val="Heading2"/>
         <w:rPr>
           <w:lang w:bidi="fa-IR"/>
         </w:rPr>
@@ -1332,7 +1330,6 @@
       </w:r>
       <w:r>
         <w:rPr>
-          <w:b w:val="0"/>
           <w:bCs/>
           <w:lang w:bidi="fa-IR"/>
         </w:rPr>
@@ -2011,7 +2008,7 @@
         <v:path o:extrusionok="f" gradientshapeok="t" o:connecttype="rect"/>
         <o:lock v:ext="edit" aspectratio="t"/>
       </v:shapetype>
-      <v:shape id="_x0000_i1100" type="#_x0000_t75" style="width:11.25pt;height:11.25pt" o:bullet="t">
+      <v:shape id="_x0000_i1066" type="#_x0000_t75" style="width:11.25pt;height:11.25pt" o:bullet="t">
         <v:imagedata r:id="rId1" o:title="mso34B1"/>
       </v:shape>
     </w:pict>
@@ -4532,12 +4529,12 @@
 </file>
 
 <file path=customXml/item1.xml><?xml version="1.0" encoding="utf-8"?>
-<p:properties xmlns:p="http://schemas.microsoft.com/office/2006/metadata/properties" xmlns:xsi="http://www.w3.org/2001/XMLSchema-instance" xmlns:pc="http://schemas.microsoft.com/office/infopath/2007/PartnerControls">
-  <documentManagement>
-    <_ip_UnifiedCompliancePolicyUIAction xmlns="http://schemas.microsoft.com/sharepoint/v3" xsi:nil="true"/>
-    <_ip_UnifiedCompliancePolicyProperties xmlns="http://schemas.microsoft.com/sharepoint/v3" xsi:nil="true"/>
-  </documentManagement>
-</p:properties>
+<?mso-contentType ?>
+<FormTemplates xmlns="http://schemas.microsoft.com/sharepoint/v3/contenttype/forms">
+  <Display>DocumentLibraryForm</Display>
+  <Edit>DocumentLibraryForm</Edit>
+  <New>DocumentLibraryForm</New>
+</FormTemplates>
 </file>
 
 <file path=customXml/item2.xml><?xml version="1.0" encoding="utf-8"?>
@@ -4749,12 +4746,12 @@
 </file>
 
 <file path=customXml/item3.xml><?xml version="1.0" encoding="utf-8"?>
-<?mso-contentType ?>
-<FormTemplates xmlns="http://schemas.microsoft.com/sharepoint/v3/contenttype/forms">
-  <Display>DocumentLibraryForm</Display>
-  <Edit>DocumentLibraryForm</Edit>
-  <New>DocumentLibraryForm</New>
-</FormTemplates>
+<p:properties xmlns:p="http://schemas.microsoft.com/office/2006/metadata/properties" xmlns:xsi="http://www.w3.org/2001/XMLSchema-instance" xmlns:pc="http://schemas.microsoft.com/office/infopath/2007/PartnerControls">
+  <documentManagement>
+    <_ip_UnifiedCompliancePolicyUIAction xmlns="http://schemas.microsoft.com/sharepoint/v3" xsi:nil="true"/>
+    <_ip_UnifiedCompliancePolicyProperties xmlns="http://schemas.microsoft.com/sharepoint/v3" xsi:nil="true"/>
+  </documentManagement>
+</p:properties>
 </file>
 
 <file path=customXml/item4.xml><?xml version="1.0" encoding="utf-8"?>
@@ -4762,11 +4759,9 @@
 </file>
 
 <file path=customXml/itemProps1.xml><?xml version="1.0" encoding="utf-8"?>
-<ds:datastoreItem xmlns:ds="http://schemas.openxmlformats.org/officeDocument/2006/customXml" ds:itemID="{BA075BD4-F53C-4E01-9EDE-4652C8A1FE4B}">
+<ds:datastoreItem xmlns:ds="http://schemas.openxmlformats.org/officeDocument/2006/customXml" ds:itemID="{3D40F5E8-4448-4982-82F4-146B74EB9EB7}">
   <ds:schemaRefs>
-    <ds:schemaRef ds:uri="http://schemas.microsoft.com/office/2006/metadata/properties"/>
-    <ds:schemaRef ds:uri="http://schemas.microsoft.com/office/infopath/2007/PartnerControls"/>
-    <ds:schemaRef ds:uri="http://schemas.microsoft.com/sharepoint/v3"/>
+    <ds:schemaRef ds:uri="http://schemas.microsoft.com/sharepoint/v3/contenttype/forms"/>
   </ds:schemaRefs>
 </ds:datastoreItem>
 </file>
@@ -4792,15 +4787,17 @@
 </file>
 
 <file path=customXml/itemProps3.xml><?xml version="1.0" encoding="utf-8"?>
-<ds:datastoreItem xmlns:ds="http://schemas.openxmlformats.org/officeDocument/2006/customXml" ds:itemID="{3D40F5E8-4448-4982-82F4-146B74EB9EB7}">
+<ds:datastoreItem xmlns:ds="http://schemas.openxmlformats.org/officeDocument/2006/customXml" ds:itemID="{BA075BD4-F53C-4E01-9EDE-4652C8A1FE4B}">
   <ds:schemaRefs>
-    <ds:schemaRef ds:uri="http://schemas.microsoft.com/sharepoint/v3/contenttype/forms"/>
+    <ds:schemaRef ds:uri="http://schemas.microsoft.com/office/2006/metadata/properties"/>
+    <ds:schemaRef ds:uri="http://schemas.microsoft.com/office/infopath/2007/PartnerControls"/>
+    <ds:schemaRef ds:uri="http://schemas.microsoft.com/sharepoint/v3"/>
   </ds:schemaRefs>
 </ds:datastoreItem>
 </file>
 
 <file path=customXml/itemProps4.xml><?xml version="1.0" encoding="utf-8"?>
-<ds:datastoreItem xmlns:ds="http://schemas.openxmlformats.org/officeDocument/2006/customXml" ds:itemID="{1322E6D3-6102-4A69-A9B5-4FB193A6DA33}">
+<ds:datastoreItem xmlns:ds="http://schemas.openxmlformats.org/officeDocument/2006/customXml" ds:itemID="{99086DBD-25F1-488D-8263-68854666C255}">
   <ds:schemaRefs>
     <ds:schemaRef ds:uri="http://schemas.openxmlformats.org/officeDocument/2006/bibliography"/>
   </ds:schemaRefs>

</xml_diff>